<commit_message>
Codigo cliente e servidor
</commit_message>
<xml_diff>
--- a/Documento.docx
+++ b/Documento.docx
@@ -325,14 +325,7 @@
           <w:b/>
           <w:bCs/>
         </w:rPr>
-        <w:t>Trabalho 4 – Chat</w:t>
-      </w:r>
-      <w:r>
-        <w:rPr>
-          <w:b/>
-          <w:bCs/>
-        </w:rPr>
-        <w:t xml:space="preserve"> multithread</w:t>
+        <w:t>Trabalho 4 – Chat multithread</w:t>
       </w:r>
     </w:p>
     <w:p/>
@@ -514,42 +507,6 @@
     </w:p>
     <w:p>
       <w:pPr>
-        <w:pStyle w:val="PargrafodaLista"/>
-        <w:numPr>
-          <w:ilvl w:val="0"/>
-          <w:numId w:val="1"/>
-        </w:numPr>
-        <w:rPr>
-          <w:w w:val="95"/>
-        </w:rPr>
-      </w:pPr>
-      <w:r>
-        <w:rPr>
-          <w:w w:val="95"/>
-        </w:rPr>
-        <w:t xml:space="preserve">O sistema deverá permitir que o usuário saia do chat. </w:t>
-      </w:r>
-    </w:p>
-    <w:p>
-      <w:pPr>
-        <w:pStyle w:val="PargrafodaLista"/>
-        <w:numPr>
-          <w:ilvl w:val="0"/>
-          <w:numId w:val="1"/>
-        </w:numPr>
-        <w:rPr>
-          <w:w w:val="95"/>
-        </w:rPr>
-      </w:pPr>
-      <w:r>
-        <w:rPr>
-          <w:w w:val="95"/>
-        </w:rPr>
-        <w:t xml:space="preserve">O sistema deverá permitir que o usuário que saiu do chat possa voltar pra ele. </w:t>
-      </w:r>
-    </w:p>
-    <w:p>
-      <w:pPr>
         <w:jc w:val="center"/>
         <w:rPr>
           <w:b/>
@@ -644,7 +601,7 @@
             <w:proofErr w:type="spellStart"/>
             <w:proofErr w:type="gramStart"/>
             <w:r>
-              <w:t>ValidaNome</w:t>
+              <w:t>validateName</w:t>
             </w:r>
             <w:proofErr w:type="spellEnd"/>
             <w:r>
@@ -902,9 +859,14 @@
             <w:r>
               <w:t>‘</w:t>
             </w:r>
+            <w:proofErr w:type="spellStart"/>
             <w:proofErr w:type="gramStart"/>
             <w:r>
-              <w:t>todos;{</w:t>
+              <w:t>all</w:t>
+            </w:r>
+            <w:proofErr w:type="spellEnd"/>
+            <w:r>
+              <w:t>;{</w:t>
             </w:r>
             <w:proofErr w:type="gramEnd"/>
             <w:r>
@@ -1144,7 +1106,6 @@
                 <w:sz w:val="24"/>
                 <w:szCs w:val="24"/>
               </w:rPr>
-              <w:lastRenderedPageBreak/>
               <w:t>Descrição</w:t>
             </w:r>
           </w:p>
@@ -1181,6 +1142,7 @@
                 <w:sz w:val="24"/>
                 <w:szCs w:val="24"/>
               </w:rPr>
+              <w:lastRenderedPageBreak/>
               <w:t>Retorno</w:t>
             </w:r>
           </w:p>
@@ -1316,9 +1278,14 @@
             <w:r>
               <w:t>‘</w:t>
             </w:r>
+            <w:proofErr w:type="spellStart"/>
             <w:proofErr w:type="gramStart"/>
             <w:r>
-              <w:t>sair;{</w:t>
+              <w:t>left</w:t>
+            </w:r>
+            <w:proofErr w:type="spellEnd"/>
+            <w:r>
+              <w:t>;{</w:t>
             </w:r>
             <w:proofErr w:type="gramEnd"/>
             <w:r>

</xml_diff>